<commit_message>
Data3.sql file changed, report changed
</commit_message>
<xml_diff>
--- a/FreeNForSaleServices/src/servlet/mvc/rest/database/Synergy_Project Report.docx
+++ b/FreeNForSaleServices/src/servlet/mvc/rest/database/Synergy_Project Report.docx
@@ -1,6 +1,6 @@
 
 <file path=word/document.xml><?xml version="1.0" encoding="utf-8"?>
-<w:document xmlns:wpc="http://schemas.microsoft.com/office/word/2010/wordprocessingCanvas" xmlns:mc="http://schemas.openxmlformats.org/markup-compatibility/2006" xmlns:o="urn:schemas-microsoft-com:office:office" xmlns:r="http://schemas.openxmlformats.org/officeDocument/2006/relationships" xmlns:m="http://schemas.openxmlformats.org/officeDocument/2006/math" xmlns:v="urn:schemas-microsoft-com:vml" xmlns:wp14="http://schemas.microsoft.com/office/word/2010/wordprocessingDrawing" xmlns:wp="http://schemas.openxmlformats.org/drawingml/2006/wordprocessingDrawing" xmlns:w10="urn:schemas-microsoft-com:office:word" xmlns:w="http://schemas.openxmlformats.org/wordprocessingml/2006/main" xmlns:w14="http://schemas.microsoft.com/office/word/2010/wordml" xmlns:w15="http://schemas.microsoft.com/office/word/2012/wordml" xmlns:wpg="http://schemas.microsoft.com/office/word/2010/wordprocessingGroup" xmlns:wpi="http://schemas.microsoft.com/office/word/2010/wordprocessingInk" xmlns:wne="http://schemas.microsoft.com/office/word/2006/wordml" xmlns:wps="http://schemas.microsoft.com/office/word/2010/wordprocessingShape" mc:Ignorable="w14 w15 wp14">
+<w:document xmlns:wpc="http://schemas.microsoft.com/office/word/2010/wordprocessingCanvas" xmlns:mo="http://schemas.microsoft.com/office/mac/office/2008/main" xmlns:mc="http://schemas.openxmlformats.org/markup-compatibility/2006" xmlns:mv="urn:schemas-microsoft-com:mac:vml" xmlns:o="urn:schemas-microsoft-com:office:office" xmlns:r="http://schemas.openxmlformats.org/officeDocument/2006/relationships" xmlns:m="http://schemas.openxmlformats.org/officeDocument/2006/math" xmlns:v="urn:schemas-microsoft-com:vml" xmlns:wp14="http://schemas.microsoft.com/office/word/2010/wordprocessingDrawing" xmlns:wp="http://schemas.openxmlformats.org/drawingml/2006/wordprocessingDrawing" xmlns:w10="urn:schemas-microsoft-com:office:word" xmlns:w="http://schemas.openxmlformats.org/wordprocessingml/2006/main" xmlns:w14="http://schemas.microsoft.com/office/word/2010/wordml" xmlns:w15="http://schemas.microsoft.com/office/word/2012/wordml" xmlns:wpg="http://schemas.microsoft.com/office/word/2010/wordprocessingGroup" xmlns:wpi="http://schemas.microsoft.com/office/word/2010/wordprocessingInk" xmlns:wne="http://schemas.microsoft.com/office/word/2006/wordml" xmlns:wps="http://schemas.microsoft.com/office/word/2010/wordprocessingShape" mc:Ignorable="w14 w15 wp14">
   <w:body>
     <w:sdt>
       <w:sdtPr>
@@ -39,7 +39,7 @@
               <w:color w:val="5B9BD5" w:themeColor="accent1"/>
             </w:rPr>
             <w:drawing>
-              <wp:inline distT="0" distB="0" distL="0" distR="0">
+              <wp:inline distT="0" distB="0" distL="0" distR="0" wp14:anchorId="3832E489" wp14:editId="13763CF4">
                 <wp:extent cx="1417320" cy="750898"/>
                 <wp:effectExtent l="0" t="0" r="0" b="0"/>
                 <wp:docPr id="143" name="Picture 143"/>
@@ -206,7 +206,7 @@
               <w:color w:val="5B9BD5" w:themeColor="accent1"/>
             </w:rPr>
             <w:drawing>
-              <wp:inline distT="0" distB="0" distL="0" distR="0" wp14:anchorId="6453AC03" wp14:editId="78FAD4FD">
+              <wp:inline distT="0" distB="0" distL="0" distR="0" wp14:anchorId="3A0D26AC" wp14:editId="259159A5">
                 <wp:extent cx="758952" cy="478932"/>
                 <wp:effectExtent l="0" t="0" r="3175" b="0"/>
                 <wp:docPr id="144" name="Picture 144"/>
@@ -272,7 +272,7 @@
             <mc:AlternateContent>
               <mc:Choice Requires="wps">
                 <w:drawing>
-                  <wp:anchor distT="0" distB="0" distL="114300" distR="114300" simplePos="0" relativeHeight="251659264" behindDoc="0" locked="0" layoutInCell="1" allowOverlap="1" wp14:anchorId="2B0C8859" wp14:editId="1AD787EA">
+                  <wp:anchor distT="0" distB="0" distL="114300" distR="114300" simplePos="0" relativeHeight="251659264" behindDoc="0" locked="0" layoutInCell="1" allowOverlap="1" wp14:anchorId="5428DB84" wp14:editId="3E7A4938">
                     <wp:simplePos x="0" y="0"/>
                     <wp:positionH relativeFrom="margin">
                       <wp:align>right</wp:align>
@@ -280,7 +280,7 @@
                     <wp:positionV relativeFrom="page">
                       <wp:posOffset>5606415</wp:posOffset>
                     </wp:positionV>
-                    <wp:extent cx="6553200" cy="557784"/>
+                    <wp:extent cx="5943600" cy="1085850"/>
                     <wp:effectExtent l="0" t="0" r="0" b="0"/>
                     <wp:wrapNone/>
                     <wp:docPr id="142" name="Text Box 142"/>
@@ -292,7 +292,7 @@
                           <wps:spPr>
                             <a:xfrm>
                               <a:off x="0" y="0"/>
-                              <a:ext cx="6553200" cy="557784"/>
+                              <a:ext cx="5943600" cy="1085850"/>
                             </a:xfrm>
                             <a:prstGeom prst="rect">
                               <a:avLst/>
@@ -458,11 +458,11 @@
               </mc:Choice>
               <mc:Fallback>
                 <w:pict>
-                  <v:shapetype w14:anchorId="2B0C8859" id="_x0000_t202" coordsize="21600,21600" o:spt="202" path="m,l,21600r21600,l21600,xe">
+                  <v:shapetype w14:anchorId="5428DB84" id="_x0000_t202" coordsize="21600,21600" o:spt="202" path="m0,0l0,21600,21600,21600,21600,0xe">
                     <v:stroke joinstyle="miter"/>
                     <v:path gradientshapeok="t" o:connecttype="rect"/>
                   </v:shapetype>
-                  <v:shape id="Text Box 142" o:spid="_x0000_s1026" type="#_x0000_t202" style="position:absolute;margin-left:464.8pt;margin-top:441.45pt;width:516pt;height:43.9pt;z-index:251659264;visibility:visible;mso-wrap-style:square;mso-width-percent:1000;mso-height-percent:0;mso-wrap-distance-left:9pt;mso-wrap-distance-top:0;mso-wrap-distance-right:9pt;mso-wrap-distance-bottom:0;mso-position-horizontal:right;mso-position-horizontal-relative:margin;mso-position-vertical:absolute;mso-position-vertical-relative:page;mso-width-percent:1000;mso-height-percent:0;mso-width-relative:margin;mso-height-relative:margin;v-text-anchor:bottom" o:gfxdata="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" filled="f" stroked="f" strokeweight=".5pt">
+                  <v:shape id="Text Box 142" o:spid="_x0000_s1026" type="#_x0000_t202" style="position:absolute;margin-left:416.8pt;margin-top:441.45pt;width:468pt;height:85.5pt;z-index:251659264;visibility:visible;mso-wrap-style:square;mso-width-percent:1000;mso-height-percent:0;mso-wrap-distance-left:9pt;mso-wrap-distance-top:0;mso-wrap-distance-right:9pt;mso-wrap-distance-bottom:0;mso-position-horizontal:right;mso-position-horizontal-relative:margin;mso-position-vertical:absolute;mso-position-vertical-relative:page;mso-width-percent:1000;mso-height-percent:0;mso-width-relative:margin;mso-height-relative:margin;v-text-anchor:bottom" o:gfxdata="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" filled="f" stroked="f" strokeweight=".5pt">
                     <v:textbox style="mso-fit-shape-to-text:t" inset="0,0,0,0">
                       <w:txbxContent>
                         <w:sdt>
@@ -770,7 +770,7 @@
           <w:szCs w:val="24"/>
         </w:rPr>
         <w:drawing>
-          <wp:inline distT="0" distB="0" distL="0" distR="0">
+          <wp:inline distT="0" distB="0" distL="0" distR="0" wp14:anchorId="7457C341" wp14:editId="65EA939D">
             <wp:extent cx="5943600" cy="3219450"/>
             <wp:effectExtent l="0" t="0" r="0" b="0"/>
             <wp:docPr id="1" name="Picture 1"/>
@@ -1090,6 +1090,26 @@
     <w:p>
       <w:pPr>
         <w:pStyle w:val="ListParagraph"/>
+        <w:rPr>
+          <w:rFonts w:cs="Times New Roman"/>
+          <w:sz w:val="24"/>
+          <w:szCs w:val="24"/>
+        </w:rPr>
+      </w:pPr>
+    </w:p>
+    <w:p>
+      <w:pPr>
+        <w:pStyle w:val="ListParagraph"/>
+        <w:rPr>
+          <w:rFonts w:cs="Times New Roman"/>
+          <w:sz w:val="24"/>
+          <w:szCs w:val="24"/>
+        </w:rPr>
+      </w:pPr>
+    </w:p>
+    <w:p>
+      <w:pPr>
+        <w:pStyle w:val="ListParagraph"/>
         <w:numPr>
           <w:ilvl w:val="0"/>
           <w:numId w:val="1"/>
@@ -1106,6 +1126,7 @@
           <w:sz w:val="24"/>
           <w:szCs w:val="24"/>
         </w:rPr>
+        <w:lastRenderedPageBreak/>
         <w:t xml:space="preserve">Rest Service: </w:t>
       </w:r>
     </w:p>
@@ -1128,7 +1149,6 @@
           <w:sz w:val="24"/>
           <w:szCs w:val="24"/>
         </w:rPr>
-        <w:lastRenderedPageBreak/>
         <w:t xml:space="preserve">The Rest Service is the one which interacts with the database and provides data to the web server. </w:t>
       </w:r>
     </w:p>
@@ -1279,31 +1299,7 @@
           <w:sz w:val="24"/>
           <w:szCs w:val="24"/>
         </w:rPr>
-        <w:t>Whenever there is cache</w:t>
-      </w:r>
-      <w:r>
-        <w:rPr>
-          <w:rFonts w:cs="Times New Roman"/>
-          <w:sz w:val="24"/>
-          <w:szCs w:val="24"/>
-        </w:rPr>
-        <w:t xml:space="preserve"> hit</w:t>
-      </w:r>
-      <w:r>
-        <w:rPr>
-          <w:rFonts w:cs="Times New Roman"/>
-          <w:sz w:val="24"/>
-          <w:szCs w:val="24"/>
-        </w:rPr>
-        <w:t>,</w:t>
-      </w:r>
-      <w:r>
-        <w:rPr>
-          <w:rFonts w:cs="Times New Roman"/>
-          <w:sz w:val="24"/>
-          <w:szCs w:val="24"/>
-        </w:rPr>
-        <w:t xml:space="preserve"> data will be send from cache.</w:t>
+        <w:t>Whenever there is cache hit, data will be send from cache.</w:t>
       </w:r>
     </w:p>
     <w:p>
@@ -3096,35 +3092,19 @@
           <w:sz w:val="24"/>
           <w:szCs w:val="24"/>
         </w:rPr>
-        <w:t xml:space="preserve">when user opts to leave message on contact </w:t>
-      </w:r>
-      <w:proofErr w:type="gramStart"/>
-      <w:r>
-        <w:rPr>
-          <w:rFonts w:cs="Times New Roman"/>
-          <w:sz w:val="24"/>
-          <w:szCs w:val="24"/>
-        </w:rPr>
-        <w:t>Us</w:t>
-      </w:r>
-      <w:proofErr w:type="gramEnd"/>
-      <w:r>
-        <w:rPr>
-          <w:rFonts w:cs="Times New Roman"/>
-          <w:sz w:val="24"/>
-          <w:szCs w:val="24"/>
-        </w:rPr>
-        <w:t xml:space="preserve"> page.</w:t>
-      </w:r>
-    </w:p>
-    <w:p>
-      <w:pPr>
-        <w:rPr>
-          <w:rFonts w:cs="Times New Roman"/>
-          <w:sz w:val="24"/>
-          <w:szCs w:val="24"/>
-        </w:rPr>
-      </w:pPr>
+        <w:t>when user opts to leave message on contact Us page.</w:t>
+      </w:r>
+    </w:p>
+    <w:p>
+      <w:pPr>
+        <w:rPr>
+          <w:rFonts w:cs="Times New Roman"/>
+          <w:sz w:val="24"/>
+          <w:szCs w:val="24"/>
+        </w:rPr>
+      </w:pPr>
+      <w:bookmarkStart w:id="0" w:name="_GoBack"/>
+      <w:bookmarkEnd w:id="0"/>
     </w:p>
     <w:p>
       <w:pPr>
@@ -5439,25 +5419,7 @@
                 <w:sz w:val="24"/>
                 <w:szCs w:val="24"/>
               </w:rPr>
-              <w:t xml:space="preserve">The </w:t>
-            </w:r>
-            <w:proofErr w:type="gramStart"/>
-            <w:r>
-              <w:rPr>
-                <w:rFonts w:cs="Times New Roman"/>
-                <w:sz w:val="24"/>
-                <w:szCs w:val="24"/>
-              </w:rPr>
-              <w:t>service  saves</w:t>
-            </w:r>
-            <w:proofErr w:type="gramEnd"/>
-            <w:r>
-              <w:rPr>
-                <w:rFonts w:cs="Times New Roman"/>
-                <w:sz w:val="24"/>
-                <w:szCs w:val="24"/>
-              </w:rPr>
-              <w:t xml:space="preserve"> the review.</w:t>
+              <w:t>The service  saves the review.</w:t>
             </w:r>
           </w:p>
         </w:tc>
@@ -5733,7 +5695,6 @@
         <w:t xml:space="preserve"> The email server configuration was not working correctly. The solution was to configure Gmail </w:t>
       </w:r>
       <w:proofErr w:type="spellStart"/>
-      <w:proofErr w:type="gramStart"/>
       <w:r>
         <w:rPr>
           <w:rFonts w:cs="Times New Roman"/>
@@ -5743,7 +5704,6 @@
         <w:t>smtp</w:t>
       </w:r>
       <w:proofErr w:type="spellEnd"/>
-      <w:proofErr w:type="gramEnd"/>
       <w:r>
         <w:rPr>
           <w:rFonts w:cs="Times New Roman"/>
@@ -5794,43 +5754,7 @@
           <w:sz w:val="24"/>
           <w:szCs w:val="24"/>
         </w:rPr>
-        <w:t xml:space="preserve">Hibernate Configuration: </w:t>
-      </w:r>
-      <w:proofErr w:type="gramStart"/>
-      <w:r>
-        <w:rPr>
-          <w:rFonts w:cs="Times New Roman"/>
-          <w:sz w:val="24"/>
-          <w:szCs w:val="24"/>
-        </w:rPr>
-        <w:t>The hibernate</w:t>
-      </w:r>
-      <w:proofErr w:type="gramEnd"/>
-      <w:r>
-        <w:rPr>
-          <w:rFonts w:cs="Times New Roman"/>
-          <w:sz w:val="24"/>
-          <w:szCs w:val="24"/>
-        </w:rPr>
-        <w:t xml:space="preserve"> was working very slow. As </w:t>
-      </w:r>
-      <w:proofErr w:type="gramStart"/>
-      <w:r>
-        <w:rPr>
-          <w:rFonts w:cs="Times New Roman"/>
-          <w:sz w:val="24"/>
-          <w:szCs w:val="24"/>
-        </w:rPr>
-        <w:t>the hibernate</w:t>
-      </w:r>
-      <w:proofErr w:type="gramEnd"/>
-      <w:r>
-        <w:rPr>
-          <w:rFonts w:cs="Times New Roman"/>
-          <w:sz w:val="24"/>
-          <w:szCs w:val="24"/>
-        </w:rPr>
-        <w:t xml:space="preserve"> session factory and hibernate session was being created again and again. The solution was to </w:t>
+        <w:t xml:space="preserve">Hibernate Configuration: The hibernate was working very slow. As the hibernate session factory and hibernate session was being created again and again. The solution was to </w:t>
       </w:r>
       <w:r>
         <w:rPr>
@@ -6046,8 +5970,6 @@
           <w:szCs w:val="24"/>
         </w:rPr>
       </w:pPr>
-      <w:bookmarkStart w:id="0" w:name="_GoBack"/>
-      <w:bookmarkEnd w:id="0"/>
     </w:p>
     <w:p>
       <w:pPr>
@@ -6153,8 +6075,8 @@
 </file>
 
 <file path=word/numbering.xml><?xml version="1.0" encoding="utf-8"?>
-<w:numbering xmlns:wpc="http://schemas.microsoft.com/office/word/2010/wordprocessingCanvas" xmlns:mc="http://schemas.openxmlformats.org/markup-compatibility/2006" xmlns:o="urn:schemas-microsoft-com:office:office" xmlns:r="http://schemas.openxmlformats.org/officeDocument/2006/relationships" xmlns:m="http://schemas.openxmlformats.org/officeDocument/2006/math" xmlns:v="urn:schemas-microsoft-com:vml" xmlns:wp14="http://schemas.microsoft.com/office/word/2010/wordprocessingDrawing" xmlns:wp="http://schemas.openxmlformats.org/drawingml/2006/wordprocessingDrawing" xmlns:w10="urn:schemas-microsoft-com:office:word" xmlns:w="http://schemas.openxmlformats.org/wordprocessingml/2006/main" xmlns:w14="http://schemas.microsoft.com/office/word/2010/wordml" xmlns:w15="http://schemas.microsoft.com/office/word/2012/wordml" xmlns:wpg="http://schemas.microsoft.com/office/word/2010/wordprocessingGroup" xmlns:wpi="http://schemas.microsoft.com/office/word/2010/wordprocessingInk" xmlns:wne="http://schemas.microsoft.com/office/word/2006/wordml" xmlns:wps="http://schemas.microsoft.com/office/word/2010/wordprocessingShape" mc:Ignorable="w14 w15 wp14">
-  <w:abstractNum w:abstractNumId="0" w15:restartNumberingAfterBreak="0">
+<w:numbering xmlns:wpc="http://schemas.microsoft.com/office/word/2010/wordprocessingCanvas" xmlns:mo="http://schemas.microsoft.com/office/mac/office/2008/main" xmlns:mc="http://schemas.openxmlformats.org/markup-compatibility/2006" xmlns:mv="urn:schemas-microsoft-com:mac:vml" xmlns:o="urn:schemas-microsoft-com:office:office" xmlns:r="http://schemas.openxmlformats.org/officeDocument/2006/relationships" xmlns:m="http://schemas.openxmlformats.org/officeDocument/2006/math" xmlns:v="urn:schemas-microsoft-com:vml" xmlns:wp14="http://schemas.microsoft.com/office/word/2010/wordprocessingDrawing" xmlns:wp="http://schemas.openxmlformats.org/drawingml/2006/wordprocessingDrawing" xmlns:w10="urn:schemas-microsoft-com:office:word" xmlns:w="http://schemas.openxmlformats.org/wordprocessingml/2006/main" xmlns:w14="http://schemas.microsoft.com/office/word/2010/wordml" xmlns:w15="http://schemas.microsoft.com/office/word/2012/wordml" xmlns:wpg="http://schemas.microsoft.com/office/word/2010/wordprocessingGroup" xmlns:wpi="http://schemas.microsoft.com/office/word/2010/wordprocessingInk" xmlns:wne="http://schemas.microsoft.com/office/word/2006/wordml" xmlns:wps="http://schemas.microsoft.com/office/word/2010/wordprocessingShape" mc:Ignorable="w14 w15 wp14">
+  <w:abstractNum w:abstractNumId="0">
     <w:nsid w:val="01DB63BF"/>
     <w:multiLevelType w:val="hybridMultilevel"/>
     <w:tmpl w:val="E2E88EF8"/>
@@ -6267,7 +6189,7 @@
       </w:rPr>
     </w:lvl>
   </w:abstractNum>
-  <w:abstractNum w:abstractNumId="1" w15:restartNumberingAfterBreak="0">
+  <w:abstractNum w:abstractNumId="1">
     <w:nsid w:val="10775823"/>
     <w:multiLevelType w:val="hybridMultilevel"/>
     <w:tmpl w:val="E2B86C1C"/>
@@ -6380,7 +6302,7 @@
       </w:rPr>
     </w:lvl>
   </w:abstractNum>
-  <w:abstractNum w:abstractNumId="2" w15:restartNumberingAfterBreak="0">
+  <w:abstractNum w:abstractNumId="2">
     <w:nsid w:val="1E252465"/>
     <w:multiLevelType w:val="hybridMultilevel"/>
     <w:tmpl w:val="B776D3F8"/>
@@ -6493,7 +6415,7 @@
       </w:rPr>
     </w:lvl>
   </w:abstractNum>
-  <w:abstractNum w:abstractNumId="3" w15:restartNumberingAfterBreak="0">
+  <w:abstractNum w:abstractNumId="3">
     <w:nsid w:val="22316ABC"/>
     <w:multiLevelType w:val="hybridMultilevel"/>
     <w:tmpl w:val="E7540204"/>
@@ -6606,7 +6528,7 @@
       </w:rPr>
     </w:lvl>
   </w:abstractNum>
-  <w:abstractNum w:abstractNumId="4" w15:restartNumberingAfterBreak="0">
+  <w:abstractNum w:abstractNumId="4">
     <w:nsid w:val="2DDD24CF"/>
     <w:multiLevelType w:val="hybridMultilevel"/>
     <w:tmpl w:val="9B1AB6B2"/>
@@ -6719,7 +6641,7 @@
       </w:rPr>
     </w:lvl>
   </w:abstractNum>
-  <w:abstractNum w:abstractNumId="5" w15:restartNumberingAfterBreak="0">
+  <w:abstractNum w:abstractNumId="5">
     <w:nsid w:val="2E3E2BE5"/>
     <w:multiLevelType w:val="hybridMultilevel"/>
     <w:tmpl w:val="7B804416"/>
@@ -6832,7 +6754,7 @@
       </w:rPr>
     </w:lvl>
   </w:abstractNum>
-  <w:abstractNum w:abstractNumId="6" w15:restartNumberingAfterBreak="0">
+  <w:abstractNum w:abstractNumId="6">
     <w:nsid w:val="2F563100"/>
     <w:multiLevelType w:val="hybridMultilevel"/>
     <w:tmpl w:val="2312B050"/>
@@ -6945,7 +6867,7 @@
       </w:rPr>
     </w:lvl>
   </w:abstractNum>
-  <w:abstractNum w:abstractNumId="7" w15:restartNumberingAfterBreak="0">
+  <w:abstractNum w:abstractNumId="7">
     <w:nsid w:val="330D49A0"/>
     <w:multiLevelType w:val="hybridMultilevel"/>
     <w:tmpl w:val="870E8CE0"/>
@@ -7058,7 +6980,7 @@
       </w:rPr>
     </w:lvl>
   </w:abstractNum>
-  <w:abstractNum w:abstractNumId="8" w15:restartNumberingAfterBreak="0">
+  <w:abstractNum w:abstractNumId="8">
     <w:nsid w:val="42EB0321"/>
     <w:multiLevelType w:val="hybridMultilevel"/>
     <w:tmpl w:val="3F5E4AFC"/>
@@ -7171,7 +7093,7 @@
       </w:rPr>
     </w:lvl>
   </w:abstractNum>
-  <w:abstractNum w:abstractNumId="9" w15:restartNumberingAfterBreak="0">
+  <w:abstractNum w:abstractNumId="9">
     <w:nsid w:val="4F4A1722"/>
     <w:multiLevelType w:val="hybridMultilevel"/>
     <w:tmpl w:val="F42CC7E6"/>
@@ -7260,7 +7182,7 @@
       </w:pPr>
     </w:lvl>
   </w:abstractNum>
-  <w:abstractNum w:abstractNumId="10" w15:restartNumberingAfterBreak="0">
+  <w:abstractNum w:abstractNumId="10">
     <w:nsid w:val="559339BE"/>
     <w:multiLevelType w:val="hybridMultilevel"/>
     <w:tmpl w:val="CA48C938"/>
@@ -7373,7 +7295,7 @@
       </w:rPr>
     </w:lvl>
   </w:abstractNum>
-  <w:abstractNum w:abstractNumId="11" w15:restartNumberingAfterBreak="0">
+  <w:abstractNum w:abstractNumId="11">
     <w:nsid w:val="5806165C"/>
     <w:multiLevelType w:val="hybridMultilevel"/>
     <w:tmpl w:val="1B028162"/>
@@ -7462,7 +7384,7 @@
       </w:pPr>
     </w:lvl>
   </w:abstractNum>
-  <w:abstractNum w:abstractNumId="12" w15:restartNumberingAfterBreak="0">
+  <w:abstractNum w:abstractNumId="12">
     <w:nsid w:val="60DA4A28"/>
     <w:multiLevelType w:val="hybridMultilevel"/>
     <w:tmpl w:val="72246B74"/>
@@ -7575,7 +7497,7 @@
       </w:rPr>
     </w:lvl>
   </w:abstractNum>
-  <w:abstractNum w:abstractNumId="13" w15:restartNumberingAfterBreak="0">
+  <w:abstractNum w:abstractNumId="13">
     <w:nsid w:val="624706A1"/>
     <w:multiLevelType w:val="hybridMultilevel"/>
     <w:tmpl w:val="DDD285B2"/>
@@ -7688,7 +7610,7 @@
       </w:rPr>
     </w:lvl>
   </w:abstractNum>
-  <w:abstractNum w:abstractNumId="14" w15:restartNumberingAfterBreak="0">
+  <w:abstractNum w:abstractNumId="14">
     <w:nsid w:val="6750374D"/>
     <w:multiLevelType w:val="hybridMultilevel"/>
     <w:tmpl w:val="97D2F9D6"/>
@@ -7801,7 +7723,7 @@
       </w:rPr>
     </w:lvl>
   </w:abstractNum>
-  <w:abstractNum w:abstractNumId="15" w15:restartNumberingAfterBreak="0">
+  <w:abstractNum w:abstractNumId="15">
     <w:nsid w:val="70872AF1"/>
     <w:multiLevelType w:val="hybridMultilevel"/>
     <w:tmpl w:val="B04E3754"/>
@@ -7914,7 +7836,7 @@
       </w:rPr>
     </w:lvl>
   </w:abstractNum>
-  <w:abstractNum w:abstractNumId="16" w15:restartNumberingAfterBreak="0">
+  <w:abstractNum w:abstractNumId="16">
     <w:nsid w:val="7DAF6FC6"/>
     <w:multiLevelType w:val="hybridMultilevel"/>
     <w:tmpl w:val="B0FA0DEC"/>
@@ -8098,7 +8020,7 @@
       </w:pPr>
     </w:pPrDefault>
   </w:docDefaults>
-  <w:latentStyles w:defLockedState="0" w:defUIPriority="99" w:defSemiHidden="0" w:defUnhideWhenUsed="0" w:defQFormat="0" w:count="371">
+  <w:latentStyles w:defLockedState="0" w:defUIPriority="99" w:defSemiHidden="0" w:defUnhideWhenUsed="0" w:defQFormat="0" w:count="380">
     <w:lsdException w:name="Normal" w:uiPriority="0" w:qFormat="1"/>
     <w:lsdException w:name="heading 1" w:uiPriority="9" w:qFormat="1"/>
     <w:lsdException w:name="heading 2" w:semiHidden="1" w:uiPriority="9" w:unhideWhenUsed="1" w:qFormat="1"/>
@@ -8522,6 +8444,7 @@
       <w:spacing w:after="0" w:line="240" w:lineRule="auto"/>
     </w:pPr>
     <w:tblPr>
+      <w:tblInd w:w="0" w:type="dxa"/>
       <w:tblBorders>
         <w:top w:val="single" w:sz="4" w:space="0" w:color="auto"/>
         <w:left w:val="single" w:sz="4" w:space="0" w:color="auto"/>
@@ -8530,6 +8453,12 @@
         <w:insideH w:val="single" w:sz="4" w:space="0" w:color="auto"/>
         <w:insideV w:val="single" w:sz="4" w:space="0" w:color="auto"/>
       </w:tblBorders>
+      <w:tblCellMar>
+        <w:top w:w="0" w:type="dxa"/>
+        <w:left w:w="108" w:type="dxa"/>
+        <w:bottom w:w="0" w:type="dxa"/>
+        <w:right w:w="108" w:type="dxa"/>
+      </w:tblCellMar>
     </w:tblPr>
   </w:style>
   <w:style w:type="paragraph" w:styleId="NoSpacing">
@@ -8571,7 +8500,7 @@
 </file>
 
 <file path=word/glossary/document.xml><?xml version="1.0" encoding="utf-8"?>
-<w:glossaryDocument xmlns:wpc="http://schemas.microsoft.com/office/word/2010/wordprocessingCanvas" xmlns:mc="http://schemas.openxmlformats.org/markup-compatibility/2006" xmlns:o="urn:schemas-microsoft-com:office:office" xmlns:r="http://schemas.openxmlformats.org/officeDocument/2006/relationships" xmlns:m="http://schemas.openxmlformats.org/officeDocument/2006/math" xmlns:v="urn:schemas-microsoft-com:vml" xmlns:wp14="http://schemas.microsoft.com/office/word/2010/wordprocessingDrawing" xmlns:wp="http://schemas.openxmlformats.org/drawingml/2006/wordprocessingDrawing" xmlns:w10="urn:schemas-microsoft-com:office:word" xmlns:w="http://schemas.openxmlformats.org/wordprocessingml/2006/main" xmlns:w14="http://schemas.microsoft.com/office/word/2010/wordml" xmlns:w15="http://schemas.microsoft.com/office/word/2012/wordml" xmlns:wpg="http://schemas.microsoft.com/office/word/2010/wordprocessingGroup" xmlns:wpi="http://schemas.microsoft.com/office/word/2010/wordprocessingInk" xmlns:wne="http://schemas.microsoft.com/office/word/2006/wordml" xmlns:wps="http://schemas.microsoft.com/office/word/2010/wordprocessingShape" mc:Ignorable="w14 w15 wp14">
+<w:glossaryDocument xmlns:wpc="http://schemas.microsoft.com/office/word/2010/wordprocessingCanvas" xmlns:mo="http://schemas.microsoft.com/office/mac/office/2008/main" xmlns:mc="http://schemas.openxmlformats.org/markup-compatibility/2006" xmlns:mv="urn:schemas-microsoft-com:mac:vml" xmlns:o="urn:schemas-microsoft-com:office:office" xmlns:r="http://schemas.openxmlformats.org/officeDocument/2006/relationships" xmlns:m="http://schemas.openxmlformats.org/officeDocument/2006/math" xmlns:v="urn:schemas-microsoft-com:vml" xmlns:wp14="http://schemas.microsoft.com/office/word/2010/wordprocessingDrawing" xmlns:wp="http://schemas.openxmlformats.org/drawingml/2006/wordprocessingDrawing" xmlns:w10="urn:schemas-microsoft-com:office:word" xmlns:w="http://schemas.openxmlformats.org/wordprocessingml/2006/main" xmlns:w14="http://schemas.microsoft.com/office/word/2010/wordml" xmlns:w15="http://schemas.microsoft.com/office/word/2012/wordml" xmlns:wpg="http://schemas.microsoft.com/office/word/2010/wordprocessingGroup" xmlns:wpi="http://schemas.microsoft.com/office/word/2010/wordprocessingInk" xmlns:wne="http://schemas.microsoft.com/office/word/2006/wordml" xmlns:wps="http://schemas.microsoft.com/office/word/2010/wordprocessingShape" mc:Ignorable="w14 w15 wp14">
   <w:docParts>
     <w:docPart>
       <w:docPartPr>
@@ -8606,37 +8535,6 @@
         </w:p>
       </w:docPartBody>
     </w:docPart>
-    <w:docPart>
-      <w:docPartPr>
-        <w:name w:val="3153634E577F44E7A95D37788CD7685F"/>
-        <w:category>
-          <w:name w:val="General"/>
-          <w:gallery w:val="placeholder"/>
-        </w:category>
-        <w:types>
-          <w:type w:val="bbPlcHdr"/>
-        </w:types>
-        <w:behaviors>
-          <w:behavior w:val="content"/>
-        </w:behaviors>
-        <w:guid w:val="{2061D407-17B7-4AE7-ACA0-01FF15E8C57A}"/>
-      </w:docPartPr>
-      <w:docPartBody>
-        <w:p>
-          <w:pPr>
-            <w:pStyle w:val="3153634E577F44E7A95D37788CD7685F"/>
-          </w:pPr>
-          <w:r>
-            <w:rPr>
-              <w:color w:val="5B9BD5" w:themeColor="accent1"/>
-              <w:sz w:val="28"/>
-              <w:szCs w:val="28"/>
-            </w:rPr>
-            <w:t>[Document subtitle]</w:t>
-          </w:r>
-        </w:p>
-      </w:docPartBody>
-    </w:docPart>
   </w:docParts>
 </w:glossaryDocument>
 </file>
@@ -8644,25 +8542,25 @@
 <file path=word/glossary/fontTable.xml><?xml version="1.0" encoding="utf-8"?>
 <w:fonts xmlns:mc="http://schemas.openxmlformats.org/markup-compatibility/2006" xmlns:r="http://schemas.openxmlformats.org/officeDocument/2006/relationships" xmlns:w="http://schemas.openxmlformats.org/wordprocessingml/2006/main" xmlns:w14="http://schemas.microsoft.com/office/word/2010/wordml" xmlns:w15="http://schemas.microsoft.com/office/word/2012/wordml" mc:Ignorable="w14 w15">
   <w:font w:name="Symbol">
-    <w:panose1 w:val="05050102010706020507"/>
+    <w:panose1 w:val="00000000000000000000"/>
     <w:charset w:val="02"/>
-    <w:family w:val="roman"/>
+    <w:family w:val="auto"/>
     <w:pitch w:val="variable"/>
     <w:sig w:usb0="00000000" w:usb1="10000000" w:usb2="00000000" w:usb3="00000000" w:csb0="80000000" w:csb1="00000000"/>
   </w:font>
   <w:font w:name="Times New Roman">
     <w:panose1 w:val="02020603050405020304"/>
     <w:charset w:val="00"/>
-    <w:family w:val="roman"/>
+    <w:family w:val="auto"/>
     <w:pitch w:val="variable"/>
-    <w:sig w:usb0="E0002EFF" w:usb1="C0007843" w:usb2="00000009" w:usb3="00000000" w:csb0="000001FF" w:csb1="00000000"/>
+    <w:sig w:usb0="E0002AEF" w:usb1="C0007841" w:usb2="00000009" w:usb3="00000000" w:csb0="000001FF" w:csb1="00000000"/>
   </w:font>
   <w:font w:name="Courier New">
     <w:panose1 w:val="02070309020205020404"/>
     <w:charset w:val="00"/>
-    <w:family w:val="modern"/>
-    <w:pitch w:val="fixed"/>
-    <w:sig w:usb0="E0002EFF" w:usb1="C0007843" w:usb2="00000009" w:usb3="00000000" w:csb0="000001FF" w:csb1="00000000"/>
+    <w:family w:val="auto"/>
+    <w:pitch w:val="variable"/>
+    <w:sig w:usb0="E0002AFF" w:usb1="C0007843" w:usb2="00000009" w:usb3="00000000" w:csb0="000001FF" w:csb1="00000000"/>
   </w:font>
   <w:font w:name="Wingdings">
     <w:panose1 w:val="05000000000000000000"/>
@@ -8674,21 +8572,29 @@
   <w:font w:name="Calibri">
     <w:panose1 w:val="020F0502020204030204"/>
     <w:charset w:val="00"/>
-    <w:family w:val="swiss"/>
+    <w:family w:val="auto"/>
     <w:pitch w:val="variable"/>
     <w:sig w:usb0="E00002FF" w:usb1="4000ACFF" w:usb2="00000001" w:usb3="00000000" w:csb0="0000019F" w:csb1="00000000"/>
   </w:font>
   <w:font w:name="Helvetica">
+    <w:panose1 w:val="00000000000000000000"/>
+    <w:charset w:val="4D"/>
+    <w:family w:val="swiss"/>
+    <w:notTrueType/>
+    <w:pitch w:val="variable"/>
+    <w:sig w:usb0="00000003" w:usb1="00000000" w:usb2="00000000" w:usb3="00000000" w:csb0="00000001" w:csb1="00000000"/>
+  </w:font>
+  <w:font w:name="Arial">
     <w:panose1 w:val="020B0604020202020204"/>
     <w:charset w:val="00"/>
-    <w:family w:val="swiss"/>
+    <w:family w:val="auto"/>
     <w:pitch w:val="variable"/>
-    <w:sig w:usb0="E0002EFF" w:usb1="C0007843" w:usb2="00000009" w:usb3="00000000" w:csb0="000001FF" w:csb1="00000000"/>
+    <w:sig w:usb0="E0002AFF" w:usb1="C0007843" w:usb2="00000009" w:usb3="00000000" w:csb0="000001FF" w:csb1="00000000"/>
   </w:font>
   <w:font w:name="Calibri Light">
     <w:panose1 w:val="020F0302020204030204"/>
     <w:charset w:val="00"/>
-    <w:family w:val="swiss"/>
+    <w:family w:val="auto"/>
     <w:pitch w:val="variable"/>
     <w:sig w:usb0="A00002EF" w:usb1="4000207B" w:usb2="00000000" w:usb3="00000000" w:csb0="0000019F" w:csb1="00000000"/>
   </w:font>
@@ -8713,6 +8619,7 @@
     <w:rsid w:val="001A08A8"/>
     <w:rsid w:val="0061760B"/>
     <w:rsid w:val="00805EA3"/>
+    <w:rsid w:val="00DD4E8B"/>
     <w:rsid w:val="00EF2129"/>
   </w:rsids>
   <m:mathPr>
@@ -8753,7 +8660,7 @@
       </w:pPr>
     </w:pPrDefault>
   </w:docDefaults>
-  <w:latentStyles w:defLockedState="0" w:defUIPriority="99" w:defSemiHidden="0" w:defUnhideWhenUsed="0" w:defQFormat="0" w:count="371">
+  <w:latentStyles w:defLockedState="0" w:defUIPriority="99" w:defSemiHidden="0" w:defUnhideWhenUsed="0" w:defQFormat="0" w:count="380">
     <w:lsdException w:name="Normal" w:uiPriority="0" w:qFormat="1"/>
     <w:lsdException w:name="heading 1" w:uiPriority="9" w:qFormat="1"/>
     <w:lsdException w:name="heading 2" w:semiHidden="1" w:uiPriority="9" w:unhideWhenUsed="1" w:qFormat="1"/>
@@ -9172,6 +9079,7 @@
 <w:webSettings xmlns:mc="http://schemas.openxmlformats.org/markup-compatibility/2006" xmlns:r="http://schemas.openxmlformats.org/officeDocument/2006/relationships" xmlns:w="http://schemas.openxmlformats.org/wordprocessingml/2006/main" xmlns:w14="http://schemas.microsoft.com/office/word/2010/wordml" xmlns:w15="http://schemas.microsoft.com/office/word/2012/wordml" mc:Ignorable="w14 w15">
   <w:optimizeForBrowser/>
   <w:allowPNG/>
+  <w:doNotSaveAsSingleFile/>
 </w:webSettings>
 </file>
 

</xml_diff>